<commit_message>
fixed the missing header and converted one more time
</commit_message>
<xml_diff>
--- a/minorfires.docx
+++ b/minorfires.docx
@@ -99,10 +99,24 @@
     </w:p>
     <w:p>
       <w:pPr>
-        <w:pStyle w:val="BodyText"/>
-      </w:pPr>
-      <w:r>
-        <w:t xml:space="preserve">What tools have you we worked with so far in this class? 1. The</w:t>
+        <w:pStyle w:val="Heading1"/>
+      </w:pPr>
+      <w:bookmarkStart w:id="23" w:name="what-tools-have-you-we-worked-with-so-far-in-this-class"/>
+      <w:bookmarkEnd w:id="23"/>
+      <w:r>
+        <w:t xml:space="preserve">What tools have you we worked with so far in this class?</w:t>
+      </w:r>
+    </w:p>
+    <w:p>
+      <w:pPr>
+        <w:pStyle w:val="Compact"/>
+        <w:numPr>
+          <w:numId w:val="1002"/>
+          <w:ilvl w:val="0"/>
+        </w:numPr>
+      </w:pPr>
+      <w:r>
+        <w:t xml:space="preserve">The</w:t>
       </w:r>
       <w:r>
         <w:t xml:space="preserve"> </w:t>
@@ -113,45 +127,45 @@
         </w:rPr>
         <w:t xml:space="preserve">command line</w:t>
       </w:r>
-      <w:r>
-        <w:t xml:space="preserve"> </w:t>
-      </w:r>
-      <w:r>
-        <w:t xml:space="preserve">2.</w:t>
-      </w:r>
-      <w:r>
-        <w:t xml:space="preserve"> </w:t>
-      </w:r>
+    </w:p>
+    <w:p>
+      <w:pPr>
+        <w:pStyle w:val="Compact"/>
+        <w:numPr>
+          <w:numId w:val="1002"/>
+          <w:ilvl w:val="0"/>
+        </w:numPr>
+      </w:pPr>
       <w:r>
         <w:rPr>
           <w:b/>
         </w:rPr>
         <w:t xml:space="preserve">github</w:t>
       </w:r>
-      <w:r>
-        <w:t xml:space="preserve"> </w:t>
-      </w:r>
-      <w:r>
-        <w:t xml:space="preserve">3.</w:t>
-      </w:r>
-      <w:r>
-        <w:t xml:space="preserve"> </w:t>
-      </w:r>
+    </w:p>
+    <w:p>
+      <w:pPr>
+        <w:pStyle w:val="Compact"/>
+        <w:numPr>
+          <w:numId w:val="1002"/>
+          <w:ilvl w:val="0"/>
+        </w:numPr>
+      </w:pPr>
       <w:r>
         <w:rPr>
           <w:strike/>
         </w:rPr>
         <w:t xml:space="preserve">Markdown</w:t>
       </w:r>
-      <w:r>
-        <w:t xml:space="preserve"> </w:t>
-      </w:r>
-      <w:r>
-        <w:t xml:space="preserve">4.</w:t>
-      </w:r>
-      <w:r>
-        <w:t xml:space="preserve"> </w:t>
-      </w:r>
+    </w:p>
+    <w:p>
+      <w:pPr>
+        <w:pStyle w:val="Compact"/>
+        <w:numPr>
+          <w:numId w:val="1002"/>
+          <w:ilvl w:val="0"/>
+        </w:numPr>
+      </w:pPr>
       <w:r>
         <w:rPr>
           <w:i/>
@@ -163,11 +177,17 @@
         <w:t xml:space="preserve"> </w:t>
       </w:r>
       <w:r>
-        <w:t xml:space="preserve">and 5.</w:t>
-      </w:r>
-      <w:r>
-        <w:t xml:space="preserve"> </w:t>
-      </w:r>
+        <w:t xml:space="preserve">and</w:t>
+      </w:r>
+    </w:p>
+    <w:p>
+      <w:pPr>
+        <w:pStyle w:val="Compact"/>
+        <w:numPr>
+          <w:numId w:val="1002"/>
+          <w:ilvl w:val="0"/>
+        </w:numPr>
+      </w:pPr>
       <w:r>
         <w:rPr>
           <w:b/>
@@ -177,10 +197,10 @@
     </w:p>
     <w:p>
       <w:pPr>
-        <w:pStyle w:val="Heading1"/>
-      </w:pPr>
-      <w:bookmarkStart w:id="23" w:name="which-have-you-found-most-potentially-useful"/>
-      <w:bookmarkEnd w:id="23"/>
+        <w:pStyle w:val="Heading2"/>
+      </w:pPr>
+      <w:bookmarkStart w:id="24" w:name="which-have-you-found-most-potentially-useful"/>
+      <w:bookmarkEnd w:id="24"/>
       <w:r>
         <w:t xml:space="preserve">Which have you found most potentially useful?</w:t>
       </w:r>
@@ -199,10 +219,10 @@
     </w:p>
     <w:p>
       <w:pPr>
-        <w:pStyle w:val="Heading2"/>
-      </w:pPr>
-      <w:bookmarkStart w:id="24" w:name="why"/>
-      <w:bookmarkEnd w:id="24"/>
+        <w:pStyle w:val="Heading3"/>
+      </w:pPr>
+      <w:bookmarkStart w:id="25" w:name="why"/>
+      <w:bookmarkEnd w:id="25"/>
       <w:r>
         <w:t xml:space="preserve">Why?</w:t>
       </w:r>
@@ -217,10 +237,10 @@
     </w:p>
     <w:p>
       <w:pPr>
-        <w:pStyle w:val="Heading3"/>
-      </w:pPr>
-      <w:bookmarkStart w:id="25" w:name="what-tools-have-been-the-most-difficult-to-learn"/>
-      <w:bookmarkEnd w:id="25"/>
+        <w:pStyle w:val="Heading4"/>
+      </w:pPr>
+      <w:bookmarkStart w:id="26" w:name="what-tools-have-been-the-most-difficult-to-learn"/>
+      <w:bookmarkEnd w:id="26"/>
       <w:r>
         <w:t xml:space="preserve">What tools have been the most difficult to learn?</w:t>
       </w:r>
@@ -250,10 +270,10 @@
     </w:p>
     <w:p>
       <w:pPr>
-        <w:pStyle w:val="Heading4"/>
-      </w:pPr>
-      <w:bookmarkStart w:id="26" w:name="why-have-they-been-particularly-difficult-to-learn-and-use"/>
-      <w:bookmarkEnd w:id="26"/>
+        <w:pStyle w:val="Heading5"/>
+      </w:pPr>
+      <w:bookmarkStart w:id="27" w:name="why-have-they-been-particularly-difficult-to-learn-and-use"/>
+      <w:bookmarkEnd w:id="27"/>
       <w:r>
         <w:t xml:space="preserve">Why have they been particularly difficult to learn and use?</w:t>
       </w:r>
@@ -292,10 +312,10 @@
     </w:p>
     <w:p>
       <w:pPr>
-        <w:pStyle w:val="Heading5"/>
-      </w:pPr>
-      <w:bookmarkStart w:id="27" w:name="what-tools-would-you-like-to-learn-more-about"/>
-      <w:bookmarkEnd w:id="27"/>
+        <w:pStyle w:val="Heading6"/>
+      </w:pPr>
+      <w:bookmarkStart w:id="28" w:name="what-tools-would-you-like-to-learn-more-about"/>
+      <w:bookmarkEnd w:id="28"/>
       <w:r>
         <w:t xml:space="preserve">What tools would you like to learn more about?</w:t>
       </w:r>
@@ -379,7 +399,7 @@
       <w:pPr>
         <w:pStyle w:val="Compact"/>
         <w:numPr>
-          <w:numId w:val="1002"/>
+          <w:numId w:val="1003"/>
           <w:ilvl w:val="0"/>
         </w:numPr>
       </w:pPr>
@@ -391,7 +411,7 @@
       <w:pPr>
         <w:pStyle w:val="Compact"/>
         <w:numPr>
-          <w:numId w:val="1002"/>
+          <w:numId w:val="1003"/>
           <w:ilvl w:val="0"/>
         </w:numPr>
       </w:pPr>
@@ -403,7 +423,7 @@
       <w:pPr>
         <w:pStyle w:val="Compact"/>
         <w:numPr>
-          <w:numId w:val="1002"/>
+          <w:numId w:val="1003"/>
           <w:ilvl w:val="0"/>
         </w:numPr>
       </w:pPr>
@@ -415,7 +435,7 @@
       <w:pPr>
         <w:pStyle w:val="Compact"/>
         <w:numPr>
-          <w:numId w:val="1002"/>
+          <w:numId w:val="1003"/>
           <w:ilvl w:val="0"/>
         </w:numPr>
       </w:pPr>
@@ -531,7 +551,7 @@
     </w:lvl>
   </w:abstractNum>
   <w:abstractNum w:abstractNumId="990">
-    <w:nsid w:val="9edc52e1"/>
+    <w:nsid w:val="adeaec62"/>
     <w:multiLevelType w:val="multilevel"/>
     <w:lvl w:ilvl="0">
       <w:numFmt w:val="bullet"/>
@@ -612,7 +632,7 @@
     </w:lvl>
   </w:abstractNum>
   <w:abstractNum w:abstractNumId="99411">
-    <w:nsid w:val="7e3cee85"/>
+    <w:nsid w:val="dcac82cb"/>
     <w:multiLevelType w:val="multilevel"/>
     <w:lvl w:ilvl="0">
       <w:start w:val="1"/>
@@ -730,6 +750,30 @@
     </w:lvlOverride>
   </w:num>
   <w:num w:numId="1002">
+    <w:abstractNumId w:val="99411"/>
+    <w:lvlOverride w:ilvl="0">
+      <w:startOverride w:val="1"/>
+    </w:lvlOverride>
+    <w:lvlOverride w:ilvl="1">
+      <w:startOverride w:val="1"/>
+    </w:lvlOverride>
+    <w:lvlOverride w:ilvl="2">
+      <w:startOverride w:val="1"/>
+    </w:lvlOverride>
+    <w:lvlOverride w:ilvl="3">
+      <w:startOverride w:val="1"/>
+    </w:lvlOverride>
+    <w:lvlOverride w:ilvl="4">
+      <w:startOverride w:val="1"/>
+    </w:lvlOverride>
+    <w:lvlOverride w:ilvl="5">
+      <w:startOverride w:val="1"/>
+    </w:lvlOverride>
+    <w:lvlOverride w:ilvl="6">
+      <w:startOverride w:val="1"/>
+    </w:lvlOverride>
+  </w:num>
+  <w:num w:numId="1003">
     <w:abstractNumId w:val="99411"/>
     <w:lvlOverride w:ilvl="0">
       <w:startOverride w:val="1"/>

</xml_diff>